<commit_message>
Dodati testovi za admina
</commit_message>
<xml_diff>
--- a/Faza 2/SSU Autorizacija korisnika.docx
+++ b/Faza 2/SSU Autorizacija korisnika.docx
@@ -1,6 +1,6 @@
 
 <file path=word/document.xml><?xml version="1.0" encoding="utf-8"?>
-<w:document xmlns:wpc="http://schemas.microsoft.com/office/word/2010/wordprocessingCanvas" xmlns:cx="http://schemas.microsoft.com/office/drawing/2014/chartex" xmlns:cx1="http://schemas.microsoft.com/office/drawing/2015/9/8/chartex" xmlns:cx2="http://schemas.microsoft.com/office/drawing/2015/10/21/chartex" xmlns:cx3="http://schemas.microsoft.com/office/drawing/2016/5/9/chartex" xmlns:cx4="http://schemas.microsoft.com/office/drawing/2016/5/10/chartex" xmlns:cx5="http://schemas.microsoft.com/office/drawing/2016/5/11/chartex" xmlns:cx6="http://schemas.microsoft.com/office/drawing/2016/5/12/chartex" xmlns:cx7="http://schemas.microsoft.com/office/drawing/2016/5/13/chartex" xmlns:cx8="http://schemas.microsoft.com/office/drawing/2016/5/14/chartex" xmlns:mc="http://schemas.openxmlformats.org/markup-compatibility/2006" xmlns:aink="http://schemas.microsoft.com/office/drawing/2016/ink" xmlns:am3d="http://schemas.microsoft.com/office/drawing/2017/model3d" xmlns:o="urn:schemas-microsoft-com:office:office" xmlns:r="http://schemas.openxmlformats.org/officeDocument/2006/relationships" xmlns:m="http://schemas.openxmlformats.org/officeDocument/2006/math" xmlns:v="urn:schemas-microsoft-com:vml" xmlns:wp14="http://schemas.microsoft.com/office/word/2010/wordprocessingDrawing" xmlns:wp="http://schemas.openxmlformats.org/drawingml/2006/wordprocessingDrawing" xmlns:w10="urn:schemas-microsoft-com:office:word" xmlns:w="http://schemas.openxmlformats.org/wordprocessingml/2006/main" xmlns:w14="http://schemas.microsoft.com/office/word/2010/wordml" xmlns:w15="http://schemas.microsoft.com/office/word/2012/wordml" xmlns:w16cid="http://schemas.microsoft.com/office/word/2016/wordml/cid" xmlns:w16se="http://schemas.microsoft.com/office/word/2015/wordml/symex" xmlns:wpg="http://schemas.microsoft.com/office/word/2010/wordprocessingGroup" xmlns:wpi="http://schemas.microsoft.com/office/word/2010/wordprocessingInk" xmlns:wne="http://schemas.microsoft.com/office/word/2006/wordml" xmlns:wps="http://schemas.microsoft.com/office/word/2010/wordprocessingShape" mc:Ignorable="w14 w15 w16se w16cid wp14">
+<w:document xmlns:wpc="http://schemas.microsoft.com/office/word/2010/wordprocessingCanvas" xmlns:cx="http://schemas.microsoft.com/office/drawing/2014/chartex" xmlns:cx1="http://schemas.microsoft.com/office/drawing/2015/9/8/chartex" xmlns:cx2="http://schemas.microsoft.com/office/drawing/2015/10/21/chartex" xmlns:cx3="http://schemas.microsoft.com/office/drawing/2016/5/9/chartex" xmlns:cx4="http://schemas.microsoft.com/office/drawing/2016/5/10/chartex" xmlns:cx5="http://schemas.microsoft.com/office/drawing/2016/5/11/chartex" xmlns:cx6="http://schemas.microsoft.com/office/drawing/2016/5/12/chartex" xmlns:cx7="http://schemas.microsoft.com/office/drawing/2016/5/13/chartex" xmlns:cx8="http://schemas.microsoft.com/office/drawing/2016/5/14/chartex" xmlns:mc="http://schemas.openxmlformats.org/markup-compatibility/2006" xmlns:aink="http://schemas.microsoft.com/office/drawing/2016/ink" xmlns:am3d="http://schemas.microsoft.com/office/drawing/2017/model3d" xmlns:o="urn:schemas-microsoft-com:office:office" xmlns:r="http://schemas.openxmlformats.org/officeDocument/2006/relationships" xmlns:m="http://schemas.openxmlformats.org/officeDocument/2006/math" xmlns:v="urn:schemas-microsoft-com:vml" xmlns:wp14="http://schemas.microsoft.com/office/word/2010/wordprocessingDrawing" xmlns:wp="http://schemas.openxmlformats.org/drawingml/2006/wordprocessingDrawing" xmlns:w10="urn:schemas-microsoft-com:office:word" xmlns:w="http://schemas.openxmlformats.org/wordprocessingml/2006/main" xmlns:w14="http://schemas.microsoft.com/office/word/2010/wordml" xmlns:w15="http://schemas.microsoft.com/office/word/2012/wordml" xmlns:w16cex="http://schemas.microsoft.com/office/word/2018/wordml/cex" xmlns:w16cid="http://schemas.microsoft.com/office/word/2016/wordml/cid" xmlns:w16="http://schemas.microsoft.com/office/word/2018/wordml" xmlns:w16se="http://schemas.microsoft.com/office/word/2015/wordml/symex" xmlns:wpg="http://schemas.microsoft.com/office/word/2010/wordprocessingGroup" xmlns:wpi="http://schemas.microsoft.com/office/word/2010/wordprocessingInk" xmlns:wne="http://schemas.microsoft.com/office/word/2006/wordml" xmlns:wps="http://schemas.microsoft.com/office/word/2010/wordprocessingShape" mc:Ignorable="w14 w15 w16se w16cid w16 w16cex wp14">
   <w:body>
     <w:p>
       <w:pPr>
@@ -449,6 +449,13 @@
                 <w:szCs w:val="24"/>
               </w:rPr>
             </w:pPr>
+            <w:r>
+              <w:rPr>
+                <w:sz w:val="24"/>
+                <w:szCs w:val="24"/>
+              </w:rPr>
+              <w:t>08.06.2020.</w:t>
+            </w:r>
           </w:p>
         </w:tc>
         <w:tc>
@@ -462,6 +469,13 @@
                 <w:szCs w:val="24"/>
               </w:rPr>
             </w:pPr>
+            <w:r>
+              <w:rPr>
+                <w:sz w:val="24"/>
+                <w:szCs w:val="24"/>
+              </w:rPr>
+              <w:t>1.1</w:t>
+            </w:r>
           </w:p>
         </w:tc>
         <w:tc>
@@ -476,6 +490,14 @@
                 <w:lang w:val="sr-Latn-RS"/>
               </w:rPr>
             </w:pPr>
+            <w:r>
+              <w:rPr>
+                <w:sz w:val="24"/>
+                <w:szCs w:val="24"/>
+                <w:lang w:val="sr-Latn-RS"/>
+              </w:rPr>
+              <w:t>Popravljena verzija</w:t>
+            </w:r>
           </w:p>
         </w:tc>
         <w:tc>
@@ -487,8 +509,24 @@
               <w:rPr>
                 <w:sz w:val="24"/>
                 <w:szCs w:val="24"/>
+                <w:lang w:val="sr-Latn-RS"/>
               </w:rPr>
             </w:pPr>
+            <w:r>
+              <w:rPr>
+                <w:sz w:val="24"/>
+                <w:szCs w:val="24"/>
+              </w:rPr>
+              <w:t>Mom</w:t>
+            </w:r>
+            <w:r>
+              <w:rPr>
+                <w:sz w:val="24"/>
+                <w:szCs w:val="24"/>
+                <w:lang w:val="sr-Latn-RS"/>
+              </w:rPr>
+              <w:t>čilo Peović</w:t>
+            </w:r>
           </w:p>
         </w:tc>
       </w:tr>
@@ -2218,7 +2256,14 @@
           <w:sz w:val="24"/>
           <w:szCs w:val="24"/>
         </w:rPr>
-        <w:t>Sistem prikazuje početnu stranicu sa dodatnim opcijama koje ima korisnik</w:t>
+        <w:t xml:space="preserve">Sistem prikazuje početnu stranicu </w:t>
+      </w:r>
+      <w:r>
+        <w:rPr>
+          <w:sz w:val="24"/>
+          <w:szCs w:val="24"/>
+        </w:rPr>
+        <w:t>i korisnik je ulogovan i ima odredjene privilegije</w:t>
       </w:r>
     </w:p>
     <w:p>
@@ -2253,8 +2298,6 @@
         </w:rPr>
         <w:t xml:space="preserve"> i dolazi do povratka na korak 1</w:t>
       </w:r>
-      <w:bookmarkStart w:id="8" w:name="_GoBack"/>
-      <w:bookmarkEnd w:id="8"/>
       <w:r>
         <w:rPr>
           <w:sz w:val="24"/>
@@ -2275,11 +2318,11 @@
       <w:pPr>
         <w:pStyle w:val="Heading2"/>
       </w:pPr>
-      <w:bookmarkStart w:id="9" w:name="_Toc34601339"/>
+      <w:bookmarkStart w:id="8" w:name="_Toc34601339"/>
       <w:r>
         <w:t>Posebni zahtevi</w:t>
       </w:r>
-      <w:bookmarkEnd w:id="9"/>
+      <w:bookmarkEnd w:id="8"/>
     </w:p>
     <w:p>
       <w:pPr>
@@ -2293,40 +2336,42 @@
       <w:pPr>
         <w:pStyle w:val="Heading2"/>
       </w:pPr>
-      <w:bookmarkStart w:id="10" w:name="_Toc34601340"/>
+      <w:bookmarkStart w:id="9" w:name="_Toc34601340"/>
       <w:r>
         <w:lastRenderedPageBreak/>
         <w:t>Preduslovi</w:t>
       </w:r>
+      <w:bookmarkEnd w:id="9"/>
+    </w:p>
+    <w:p>
+      <w:pPr>
+        <w:ind w:left="576"/>
+      </w:pPr>
+      <w:r>
+        <w:t>Da bi autorizacija bila uspešna potrebno je da nalog postoji u bazi podataka</w:t>
+      </w:r>
+      <w:r>
+        <w:t>.</w:t>
+      </w:r>
+    </w:p>
+    <w:p>
+      <w:pPr>
+        <w:pStyle w:val="Heading2"/>
+      </w:pPr>
+      <w:bookmarkStart w:id="10" w:name="_Toc34601341"/>
+      <w:r>
+        <w:t>Posledice</w:t>
+      </w:r>
       <w:bookmarkEnd w:id="10"/>
     </w:p>
     <w:p>
       <w:pPr>
-        <w:ind w:left="576"/>
-      </w:pPr>
-      <w:r>
-        <w:t>Da bi autorizacija bila uspešna potrebno je da nalog postoji u bazi podataka,</w:t>
-      </w:r>
-    </w:p>
-    <w:p>
-      <w:pPr>
-        <w:pStyle w:val="Heading2"/>
-      </w:pPr>
-      <w:bookmarkStart w:id="11" w:name="_Toc34601341"/>
-      <w:r>
-        <w:t>Posledice</w:t>
-      </w:r>
-      <w:bookmarkEnd w:id="11"/>
-    </w:p>
-    <w:p>
-      <w:pPr>
-        <w:ind w:left="576"/>
-      </w:pPr>
-      <w:r>
-        <w:t>Nema.</w:t>
-      </w:r>
-    </w:p>
-    <w:p/>
+        <w:ind w:firstLine="576"/>
+      </w:pPr>
+      <w:r>
+        <w:t>Korisnik je ulogovan u sistem.</w:t>
+      </w:r>
+    </w:p>
     <w:sectPr>
       <w:headerReference w:type="default" r:id="rId8"/>
       <w:footerReference w:type="default" r:id="rId9"/>
@@ -2341,7 +2386,7 @@
 </file>
 
 <file path=word/endnotes.xml><?xml version="1.0" encoding="utf-8"?>
-<w:endnotes xmlns:wpc="http://schemas.microsoft.com/office/word/2010/wordprocessingCanvas" xmlns:cx="http://schemas.microsoft.com/office/drawing/2014/chartex" xmlns:cx1="http://schemas.microsoft.com/office/drawing/2015/9/8/chartex" xmlns:cx2="http://schemas.microsoft.com/office/drawing/2015/10/21/chartex" xmlns:cx3="http://schemas.microsoft.com/office/drawing/2016/5/9/chartex" xmlns:cx4="http://schemas.microsoft.com/office/drawing/2016/5/10/chartex" xmlns:cx5="http://schemas.microsoft.com/office/drawing/2016/5/11/chartex" xmlns:cx6="http://schemas.microsoft.com/office/drawing/2016/5/12/chartex" xmlns:cx7="http://schemas.microsoft.com/office/drawing/2016/5/13/chartex" xmlns:cx8="http://schemas.microsoft.com/office/drawing/2016/5/14/chartex" xmlns:mc="http://schemas.openxmlformats.org/markup-compatibility/2006" xmlns:aink="http://schemas.microsoft.com/office/drawing/2016/ink" xmlns:am3d="http://schemas.microsoft.com/office/drawing/2017/model3d" xmlns:o="urn:schemas-microsoft-com:office:office" xmlns:r="http://schemas.openxmlformats.org/officeDocument/2006/relationships" xmlns:m="http://schemas.openxmlformats.org/officeDocument/2006/math" xmlns:v="urn:schemas-microsoft-com:vml" xmlns:wp14="http://schemas.microsoft.com/office/word/2010/wordprocessingDrawing" xmlns:wp="http://schemas.openxmlformats.org/drawingml/2006/wordprocessingDrawing" xmlns:w10="urn:schemas-microsoft-com:office:word" xmlns:w="http://schemas.openxmlformats.org/wordprocessingml/2006/main" xmlns:w14="http://schemas.microsoft.com/office/word/2010/wordml" xmlns:w15="http://schemas.microsoft.com/office/word/2012/wordml" xmlns:w16cid="http://schemas.microsoft.com/office/word/2016/wordml/cid" xmlns:w16se="http://schemas.microsoft.com/office/word/2015/wordml/symex" xmlns:wpg="http://schemas.microsoft.com/office/word/2010/wordprocessingGroup" xmlns:wpi="http://schemas.microsoft.com/office/word/2010/wordprocessingInk" xmlns:wne="http://schemas.microsoft.com/office/word/2006/wordml" xmlns:wps="http://schemas.microsoft.com/office/word/2010/wordprocessingShape" mc:Ignorable="w14 w15 w16se w16cid wp14">
+<w:endnotes xmlns:wpc="http://schemas.microsoft.com/office/word/2010/wordprocessingCanvas" xmlns:cx="http://schemas.microsoft.com/office/drawing/2014/chartex" xmlns:cx1="http://schemas.microsoft.com/office/drawing/2015/9/8/chartex" xmlns:cx2="http://schemas.microsoft.com/office/drawing/2015/10/21/chartex" xmlns:cx3="http://schemas.microsoft.com/office/drawing/2016/5/9/chartex" xmlns:cx4="http://schemas.microsoft.com/office/drawing/2016/5/10/chartex" xmlns:cx5="http://schemas.microsoft.com/office/drawing/2016/5/11/chartex" xmlns:cx6="http://schemas.microsoft.com/office/drawing/2016/5/12/chartex" xmlns:cx7="http://schemas.microsoft.com/office/drawing/2016/5/13/chartex" xmlns:cx8="http://schemas.microsoft.com/office/drawing/2016/5/14/chartex" xmlns:mc="http://schemas.openxmlformats.org/markup-compatibility/2006" xmlns:aink="http://schemas.microsoft.com/office/drawing/2016/ink" xmlns:am3d="http://schemas.microsoft.com/office/drawing/2017/model3d" xmlns:o="urn:schemas-microsoft-com:office:office" xmlns:r="http://schemas.openxmlformats.org/officeDocument/2006/relationships" xmlns:m="http://schemas.openxmlformats.org/officeDocument/2006/math" xmlns:v="urn:schemas-microsoft-com:vml" xmlns:wp14="http://schemas.microsoft.com/office/word/2010/wordprocessingDrawing" xmlns:wp="http://schemas.openxmlformats.org/drawingml/2006/wordprocessingDrawing" xmlns:w10="urn:schemas-microsoft-com:office:word" xmlns:w="http://schemas.openxmlformats.org/wordprocessingml/2006/main" xmlns:w14="http://schemas.microsoft.com/office/word/2010/wordml" xmlns:w15="http://schemas.microsoft.com/office/word/2012/wordml" xmlns:w16cex="http://schemas.microsoft.com/office/word/2018/wordml/cex" xmlns:w16cid="http://schemas.microsoft.com/office/word/2016/wordml/cid" xmlns:w16="http://schemas.microsoft.com/office/word/2018/wordml" xmlns:w16se="http://schemas.microsoft.com/office/word/2015/wordml/symex" xmlns:wpg="http://schemas.microsoft.com/office/word/2010/wordprocessingGroup" xmlns:wpi="http://schemas.microsoft.com/office/word/2010/wordprocessingInk" xmlns:wne="http://schemas.microsoft.com/office/word/2006/wordml" xmlns:wps="http://schemas.microsoft.com/office/word/2010/wordprocessingShape" mc:Ignorable="w14 w15 w16se w16cid w16 w16cex wp14">
   <w:endnote w:type="separator" w:id="-1">
     <w:p>
       <w:pPr>
@@ -2366,7 +2411,7 @@
 </file>
 
 <file path=word/footer1.xml><?xml version="1.0" encoding="utf-8"?>
-<w:ftr xmlns:wpc="http://schemas.microsoft.com/office/word/2010/wordprocessingCanvas" xmlns:cx="http://schemas.microsoft.com/office/drawing/2014/chartex" xmlns:cx1="http://schemas.microsoft.com/office/drawing/2015/9/8/chartex" xmlns:cx2="http://schemas.microsoft.com/office/drawing/2015/10/21/chartex" xmlns:cx3="http://schemas.microsoft.com/office/drawing/2016/5/9/chartex" xmlns:cx4="http://schemas.microsoft.com/office/drawing/2016/5/10/chartex" xmlns:cx5="http://schemas.microsoft.com/office/drawing/2016/5/11/chartex" xmlns:cx6="http://schemas.microsoft.com/office/drawing/2016/5/12/chartex" xmlns:cx7="http://schemas.microsoft.com/office/drawing/2016/5/13/chartex" xmlns:cx8="http://schemas.microsoft.com/office/drawing/2016/5/14/chartex" xmlns:mc="http://schemas.openxmlformats.org/markup-compatibility/2006" xmlns:aink="http://schemas.microsoft.com/office/drawing/2016/ink" xmlns:am3d="http://schemas.microsoft.com/office/drawing/2017/model3d" xmlns:o="urn:schemas-microsoft-com:office:office" xmlns:r="http://schemas.openxmlformats.org/officeDocument/2006/relationships" xmlns:m="http://schemas.openxmlformats.org/officeDocument/2006/math" xmlns:v="urn:schemas-microsoft-com:vml" xmlns:wp14="http://schemas.microsoft.com/office/word/2010/wordprocessingDrawing" xmlns:wp="http://schemas.openxmlformats.org/drawingml/2006/wordprocessingDrawing" xmlns:w10="urn:schemas-microsoft-com:office:word" xmlns:w="http://schemas.openxmlformats.org/wordprocessingml/2006/main" xmlns:w14="http://schemas.microsoft.com/office/word/2010/wordml" xmlns:w15="http://schemas.microsoft.com/office/word/2012/wordml" xmlns:w16cid="http://schemas.microsoft.com/office/word/2016/wordml/cid" xmlns:w16se="http://schemas.microsoft.com/office/word/2015/wordml/symex" xmlns:wpg="http://schemas.microsoft.com/office/word/2010/wordprocessingGroup" xmlns:wpi="http://schemas.microsoft.com/office/word/2010/wordprocessingInk" xmlns:wne="http://schemas.microsoft.com/office/word/2006/wordml" xmlns:wps="http://schemas.microsoft.com/office/word/2010/wordprocessingShape" mc:Ignorable="w14 w15 w16se w16cid wp14">
+<w:ftr xmlns:wpc="http://schemas.microsoft.com/office/word/2010/wordprocessingCanvas" xmlns:cx="http://schemas.microsoft.com/office/drawing/2014/chartex" xmlns:cx1="http://schemas.microsoft.com/office/drawing/2015/9/8/chartex" xmlns:cx2="http://schemas.microsoft.com/office/drawing/2015/10/21/chartex" xmlns:cx3="http://schemas.microsoft.com/office/drawing/2016/5/9/chartex" xmlns:cx4="http://schemas.microsoft.com/office/drawing/2016/5/10/chartex" xmlns:cx5="http://schemas.microsoft.com/office/drawing/2016/5/11/chartex" xmlns:cx6="http://schemas.microsoft.com/office/drawing/2016/5/12/chartex" xmlns:cx7="http://schemas.microsoft.com/office/drawing/2016/5/13/chartex" xmlns:cx8="http://schemas.microsoft.com/office/drawing/2016/5/14/chartex" xmlns:mc="http://schemas.openxmlformats.org/markup-compatibility/2006" xmlns:aink="http://schemas.microsoft.com/office/drawing/2016/ink" xmlns:am3d="http://schemas.microsoft.com/office/drawing/2017/model3d" xmlns:o="urn:schemas-microsoft-com:office:office" xmlns:r="http://schemas.openxmlformats.org/officeDocument/2006/relationships" xmlns:m="http://schemas.openxmlformats.org/officeDocument/2006/math" xmlns:v="urn:schemas-microsoft-com:vml" xmlns:wp14="http://schemas.microsoft.com/office/word/2010/wordprocessingDrawing" xmlns:wp="http://schemas.openxmlformats.org/drawingml/2006/wordprocessingDrawing" xmlns:w10="urn:schemas-microsoft-com:office:word" xmlns:w="http://schemas.openxmlformats.org/wordprocessingml/2006/main" xmlns:w14="http://schemas.microsoft.com/office/word/2010/wordml" xmlns:w15="http://schemas.microsoft.com/office/word/2012/wordml" xmlns:w16cex="http://schemas.microsoft.com/office/word/2018/wordml/cex" xmlns:w16cid="http://schemas.microsoft.com/office/word/2016/wordml/cid" xmlns:w16="http://schemas.microsoft.com/office/word/2018/wordml" xmlns:w16se="http://schemas.microsoft.com/office/word/2015/wordml/symex" xmlns:wpg="http://schemas.microsoft.com/office/word/2010/wordprocessingGroup" xmlns:wpi="http://schemas.microsoft.com/office/word/2010/wordprocessingInk" xmlns:wne="http://schemas.microsoft.com/office/word/2006/wordml" xmlns:wps="http://schemas.microsoft.com/office/word/2010/wordprocessingShape" mc:Ignorable="w14 w15 w16se w16cid w16 w16cex wp14">
   <w:sdt>
     <w:sdtPr>
       <w:id w:val="-1465199263"/>
@@ -2419,7 +2464,7 @@
 </file>
 
 <file path=word/footnotes.xml><?xml version="1.0" encoding="utf-8"?>
-<w:footnotes xmlns:wpc="http://schemas.microsoft.com/office/word/2010/wordprocessingCanvas" xmlns:cx="http://schemas.microsoft.com/office/drawing/2014/chartex" xmlns:cx1="http://schemas.microsoft.com/office/drawing/2015/9/8/chartex" xmlns:cx2="http://schemas.microsoft.com/office/drawing/2015/10/21/chartex" xmlns:cx3="http://schemas.microsoft.com/office/drawing/2016/5/9/chartex" xmlns:cx4="http://schemas.microsoft.com/office/drawing/2016/5/10/chartex" xmlns:cx5="http://schemas.microsoft.com/office/drawing/2016/5/11/chartex" xmlns:cx6="http://schemas.microsoft.com/office/drawing/2016/5/12/chartex" xmlns:cx7="http://schemas.microsoft.com/office/drawing/2016/5/13/chartex" xmlns:cx8="http://schemas.microsoft.com/office/drawing/2016/5/14/chartex" xmlns:mc="http://schemas.openxmlformats.org/markup-compatibility/2006" xmlns:aink="http://schemas.microsoft.com/office/drawing/2016/ink" xmlns:am3d="http://schemas.microsoft.com/office/drawing/2017/model3d" xmlns:o="urn:schemas-microsoft-com:office:office" xmlns:r="http://schemas.openxmlformats.org/officeDocument/2006/relationships" xmlns:m="http://schemas.openxmlformats.org/officeDocument/2006/math" xmlns:v="urn:schemas-microsoft-com:vml" xmlns:wp14="http://schemas.microsoft.com/office/word/2010/wordprocessingDrawing" xmlns:wp="http://schemas.openxmlformats.org/drawingml/2006/wordprocessingDrawing" xmlns:w10="urn:schemas-microsoft-com:office:word" xmlns:w="http://schemas.openxmlformats.org/wordprocessingml/2006/main" xmlns:w14="http://schemas.microsoft.com/office/word/2010/wordml" xmlns:w15="http://schemas.microsoft.com/office/word/2012/wordml" xmlns:w16cid="http://schemas.microsoft.com/office/word/2016/wordml/cid" xmlns:w16se="http://schemas.microsoft.com/office/word/2015/wordml/symex" xmlns:wpg="http://schemas.microsoft.com/office/word/2010/wordprocessingGroup" xmlns:wpi="http://schemas.microsoft.com/office/word/2010/wordprocessingInk" xmlns:wne="http://schemas.microsoft.com/office/word/2006/wordml" xmlns:wps="http://schemas.microsoft.com/office/word/2010/wordprocessingShape" mc:Ignorable="w14 w15 w16se w16cid wp14">
+<w:footnotes xmlns:wpc="http://schemas.microsoft.com/office/word/2010/wordprocessingCanvas" xmlns:cx="http://schemas.microsoft.com/office/drawing/2014/chartex" xmlns:cx1="http://schemas.microsoft.com/office/drawing/2015/9/8/chartex" xmlns:cx2="http://schemas.microsoft.com/office/drawing/2015/10/21/chartex" xmlns:cx3="http://schemas.microsoft.com/office/drawing/2016/5/9/chartex" xmlns:cx4="http://schemas.microsoft.com/office/drawing/2016/5/10/chartex" xmlns:cx5="http://schemas.microsoft.com/office/drawing/2016/5/11/chartex" xmlns:cx6="http://schemas.microsoft.com/office/drawing/2016/5/12/chartex" xmlns:cx7="http://schemas.microsoft.com/office/drawing/2016/5/13/chartex" xmlns:cx8="http://schemas.microsoft.com/office/drawing/2016/5/14/chartex" xmlns:mc="http://schemas.openxmlformats.org/markup-compatibility/2006" xmlns:aink="http://schemas.microsoft.com/office/drawing/2016/ink" xmlns:am3d="http://schemas.microsoft.com/office/drawing/2017/model3d" xmlns:o="urn:schemas-microsoft-com:office:office" xmlns:r="http://schemas.openxmlformats.org/officeDocument/2006/relationships" xmlns:m="http://schemas.openxmlformats.org/officeDocument/2006/math" xmlns:v="urn:schemas-microsoft-com:vml" xmlns:wp14="http://schemas.microsoft.com/office/word/2010/wordprocessingDrawing" xmlns:wp="http://schemas.openxmlformats.org/drawingml/2006/wordprocessingDrawing" xmlns:w10="urn:schemas-microsoft-com:office:word" xmlns:w="http://schemas.openxmlformats.org/wordprocessingml/2006/main" xmlns:w14="http://schemas.microsoft.com/office/word/2010/wordml" xmlns:w15="http://schemas.microsoft.com/office/word/2012/wordml" xmlns:w16cex="http://schemas.microsoft.com/office/word/2018/wordml/cex" xmlns:w16cid="http://schemas.microsoft.com/office/word/2016/wordml/cid" xmlns:w16="http://schemas.microsoft.com/office/word/2018/wordml" xmlns:w16se="http://schemas.microsoft.com/office/word/2015/wordml/symex" xmlns:wpg="http://schemas.microsoft.com/office/word/2010/wordprocessingGroup" xmlns:wpi="http://schemas.microsoft.com/office/word/2010/wordprocessingInk" xmlns:wne="http://schemas.microsoft.com/office/word/2006/wordml" xmlns:wps="http://schemas.microsoft.com/office/word/2010/wordprocessingShape" mc:Ignorable="w14 w15 w16se w16cid w16 w16cex wp14">
   <w:footnote w:type="separator" w:id="-1">
     <w:p>
       <w:pPr>
@@ -2444,7 +2489,7 @@
 </file>
 
 <file path=word/header1.xml><?xml version="1.0" encoding="utf-8"?>
-<w:hdr xmlns:wpc="http://schemas.microsoft.com/office/word/2010/wordprocessingCanvas" xmlns:cx="http://schemas.microsoft.com/office/drawing/2014/chartex" xmlns:cx1="http://schemas.microsoft.com/office/drawing/2015/9/8/chartex" xmlns:cx2="http://schemas.microsoft.com/office/drawing/2015/10/21/chartex" xmlns:cx3="http://schemas.microsoft.com/office/drawing/2016/5/9/chartex" xmlns:cx4="http://schemas.microsoft.com/office/drawing/2016/5/10/chartex" xmlns:cx5="http://schemas.microsoft.com/office/drawing/2016/5/11/chartex" xmlns:cx6="http://schemas.microsoft.com/office/drawing/2016/5/12/chartex" xmlns:cx7="http://schemas.microsoft.com/office/drawing/2016/5/13/chartex" xmlns:cx8="http://schemas.microsoft.com/office/drawing/2016/5/14/chartex" xmlns:mc="http://schemas.openxmlformats.org/markup-compatibility/2006" xmlns:aink="http://schemas.microsoft.com/office/drawing/2016/ink" xmlns:am3d="http://schemas.microsoft.com/office/drawing/2017/model3d" xmlns:o="urn:schemas-microsoft-com:office:office" xmlns:r="http://schemas.openxmlformats.org/officeDocument/2006/relationships" xmlns:m="http://schemas.openxmlformats.org/officeDocument/2006/math" xmlns:v="urn:schemas-microsoft-com:vml" xmlns:wp14="http://schemas.microsoft.com/office/word/2010/wordprocessingDrawing" xmlns:wp="http://schemas.openxmlformats.org/drawingml/2006/wordprocessingDrawing" xmlns:w10="urn:schemas-microsoft-com:office:word" xmlns:w="http://schemas.openxmlformats.org/wordprocessingml/2006/main" xmlns:w14="http://schemas.microsoft.com/office/word/2010/wordml" xmlns:w15="http://schemas.microsoft.com/office/word/2012/wordml" xmlns:w16cid="http://schemas.microsoft.com/office/word/2016/wordml/cid" xmlns:w16se="http://schemas.microsoft.com/office/word/2015/wordml/symex" xmlns:wpg="http://schemas.microsoft.com/office/word/2010/wordprocessingGroup" xmlns:wpi="http://schemas.microsoft.com/office/word/2010/wordprocessingInk" xmlns:wne="http://schemas.microsoft.com/office/word/2006/wordml" xmlns:wps="http://schemas.microsoft.com/office/word/2010/wordprocessingShape" mc:Ignorable="w14 w15 w16se w16cid wp14">
+<w:hdr xmlns:wpc="http://schemas.microsoft.com/office/word/2010/wordprocessingCanvas" xmlns:cx="http://schemas.microsoft.com/office/drawing/2014/chartex" xmlns:cx1="http://schemas.microsoft.com/office/drawing/2015/9/8/chartex" xmlns:cx2="http://schemas.microsoft.com/office/drawing/2015/10/21/chartex" xmlns:cx3="http://schemas.microsoft.com/office/drawing/2016/5/9/chartex" xmlns:cx4="http://schemas.microsoft.com/office/drawing/2016/5/10/chartex" xmlns:cx5="http://schemas.microsoft.com/office/drawing/2016/5/11/chartex" xmlns:cx6="http://schemas.microsoft.com/office/drawing/2016/5/12/chartex" xmlns:cx7="http://schemas.microsoft.com/office/drawing/2016/5/13/chartex" xmlns:cx8="http://schemas.microsoft.com/office/drawing/2016/5/14/chartex" xmlns:mc="http://schemas.openxmlformats.org/markup-compatibility/2006" xmlns:aink="http://schemas.microsoft.com/office/drawing/2016/ink" xmlns:am3d="http://schemas.microsoft.com/office/drawing/2017/model3d" xmlns:o="urn:schemas-microsoft-com:office:office" xmlns:r="http://schemas.openxmlformats.org/officeDocument/2006/relationships" xmlns:m="http://schemas.openxmlformats.org/officeDocument/2006/math" xmlns:v="urn:schemas-microsoft-com:vml" xmlns:wp14="http://schemas.microsoft.com/office/word/2010/wordprocessingDrawing" xmlns:wp="http://schemas.openxmlformats.org/drawingml/2006/wordprocessingDrawing" xmlns:w10="urn:schemas-microsoft-com:office:word" xmlns:w="http://schemas.openxmlformats.org/wordprocessingml/2006/main" xmlns:w14="http://schemas.microsoft.com/office/word/2010/wordml" xmlns:w15="http://schemas.microsoft.com/office/word/2012/wordml" xmlns:w16cex="http://schemas.microsoft.com/office/word/2018/wordml/cex" xmlns:w16cid="http://schemas.microsoft.com/office/word/2016/wordml/cid" xmlns:w16="http://schemas.microsoft.com/office/word/2018/wordml" xmlns:w16se="http://schemas.microsoft.com/office/word/2015/wordml/symex" xmlns:wpg="http://schemas.microsoft.com/office/word/2010/wordprocessingGroup" xmlns:wpi="http://schemas.microsoft.com/office/word/2010/wordprocessingInk" xmlns:wne="http://schemas.microsoft.com/office/word/2006/wordml" xmlns:wps="http://schemas.microsoft.com/office/word/2010/wordprocessingShape" mc:Ignorable="w14 w15 w16se w16cid w16 w16cex wp14">
   <w:p>
     <w:pPr>
       <w:pStyle w:val="Header"/>
@@ -2457,7 +2502,7 @@
 </file>
 
 <file path=word/numbering.xml><?xml version="1.0" encoding="utf-8"?>
-<w:numbering xmlns:wpc="http://schemas.microsoft.com/office/word/2010/wordprocessingCanvas" xmlns:cx="http://schemas.microsoft.com/office/drawing/2014/chartex" xmlns:cx1="http://schemas.microsoft.com/office/drawing/2015/9/8/chartex" xmlns:cx2="http://schemas.microsoft.com/office/drawing/2015/10/21/chartex" xmlns:cx3="http://schemas.microsoft.com/office/drawing/2016/5/9/chartex" xmlns:cx4="http://schemas.microsoft.com/office/drawing/2016/5/10/chartex" xmlns:cx5="http://schemas.microsoft.com/office/drawing/2016/5/11/chartex" xmlns:cx6="http://schemas.microsoft.com/office/drawing/2016/5/12/chartex" xmlns:cx7="http://schemas.microsoft.com/office/drawing/2016/5/13/chartex" xmlns:cx8="http://schemas.microsoft.com/office/drawing/2016/5/14/chartex" xmlns:mc="http://schemas.openxmlformats.org/markup-compatibility/2006" xmlns:aink="http://schemas.microsoft.com/office/drawing/2016/ink" xmlns:am3d="http://schemas.microsoft.com/office/drawing/2017/model3d" xmlns:o="urn:schemas-microsoft-com:office:office" xmlns:r="http://schemas.openxmlformats.org/officeDocument/2006/relationships" xmlns:m="http://schemas.openxmlformats.org/officeDocument/2006/math" xmlns:v="urn:schemas-microsoft-com:vml" xmlns:wp14="http://schemas.microsoft.com/office/word/2010/wordprocessingDrawing" xmlns:wp="http://schemas.openxmlformats.org/drawingml/2006/wordprocessingDrawing" xmlns:w10="urn:schemas-microsoft-com:office:word" xmlns:w="http://schemas.openxmlformats.org/wordprocessingml/2006/main" xmlns:w14="http://schemas.microsoft.com/office/word/2010/wordml" xmlns:w15="http://schemas.microsoft.com/office/word/2012/wordml" xmlns:w16cid="http://schemas.microsoft.com/office/word/2016/wordml/cid" xmlns:w16se="http://schemas.microsoft.com/office/word/2015/wordml/symex" xmlns:wpg="http://schemas.microsoft.com/office/word/2010/wordprocessingGroup" xmlns:wpi="http://schemas.microsoft.com/office/word/2010/wordprocessingInk" xmlns:wne="http://schemas.microsoft.com/office/word/2006/wordml" xmlns:wps="http://schemas.microsoft.com/office/word/2010/wordprocessingShape" mc:Ignorable="w14 w15 w16se w16cid wp14">
+<w:numbering xmlns:wpc="http://schemas.microsoft.com/office/word/2010/wordprocessingCanvas" xmlns:cx="http://schemas.microsoft.com/office/drawing/2014/chartex" xmlns:cx1="http://schemas.microsoft.com/office/drawing/2015/9/8/chartex" xmlns:cx2="http://schemas.microsoft.com/office/drawing/2015/10/21/chartex" xmlns:cx3="http://schemas.microsoft.com/office/drawing/2016/5/9/chartex" xmlns:cx4="http://schemas.microsoft.com/office/drawing/2016/5/10/chartex" xmlns:cx5="http://schemas.microsoft.com/office/drawing/2016/5/11/chartex" xmlns:cx6="http://schemas.microsoft.com/office/drawing/2016/5/12/chartex" xmlns:cx7="http://schemas.microsoft.com/office/drawing/2016/5/13/chartex" xmlns:cx8="http://schemas.microsoft.com/office/drawing/2016/5/14/chartex" xmlns:mc="http://schemas.openxmlformats.org/markup-compatibility/2006" xmlns:aink="http://schemas.microsoft.com/office/drawing/2016/ink" xmlns:am3d="http://schemas.microsoft.com/office/drawing/2017/model3d" xmlns:o="urn:schemas-microsoft-com:office:office" xmlns:r="http://schemas.openxmlformats.org/officeDocument/2006/relationships" xmlns:m="http://schemas.openxmlformats.org/officeDocument/2006/math" xmlns:v="urn:schemas-microsoft-com:vml" xmlns:wp14="http://schemas.microsoft.com/office/word/2010/wordprocessingDrawing" xmlns:wp="http://schemas.openxmlformats.org/drawingml/2006/wordprocessingDrawing" xmlns:w10="urn:schemas-microsoft-com:office:word" xmlns:w="http://schemas.openxmlformats.org/wordprocessingml/2006/main" xmlns:w14="http://schemas.microsoft.com/office/word/2010/wordml" xmlns:w15="http://schemas.microsoft.com/office/word/2012/wordml" xmlns:w16cex="http://schemas.microsoft.com/office/word/2018/wordml/cex" xmlns:w16cid="http://schemas.microsoft.com/office/word/2016/wordml/cid" xmlns:w16="http://schemas.microsoft.com/office/word/2018/wordml" xmlns:w16se="http://schemas.microsoft.com/office/word/2015/wordml/symex" xmlns:wpg="http://schemas.microsoft.com/office/word/2010/wordprocessingGroup" xmlns:wpi="http://schemas.microsoft.com/office/word/2010/wordprocessingInk" xmlns:wne="http://schemas.microsoft.com/office/word/2006/wordml" xmlns:wps="http://schemas.microsoft.com/office/word/2010/wordprocessingShape" mc:Ignorable="w14 w15 w16se w16cid w16 w16cex wp14">
   <w:abstractNum w:abstractNumId="0" w15:restartNumberingAfterBreak="0">
     <w:nsid w:val="462B17D9"/>
     <w:multiLevelType w:val="multilevel"/>
@@ -2776,7 +2821,7 @@
 </file>
 
 <file path=word/styles.xml><?xml version="1.0" encoding="utf-8"?>
-<w:styles xmlns:mc="http://schemas.openxmlformats.org/markup-compatibility/2006" xmlns:r="http://schemas.openxmlformats.org/officeDocument/2006/relationships" xmlns:w="http://schemas.openxmlformats.org/wordprocessingml/2006/main" xmlns:w14="http://schemas.microsoft.com/office/word/2010/wordml" xmlns:w15="http://schemas.microsoft.com/office/word/2012/wordml" xmlns:w16cid="http://schemas.microsoft.com/office/word/2016/wordml/cid" xmlns:w16se="http://schemas.microsoft.com/office/word/2015/wordml/symex" mc:Ignorable="w14 w15 w16se w16cid">
+<w:styles xmlns:mc="http://schemas.openxmlformats.org/markup-compatibility/2006" xmlns:r="http://schemas.openxmlformats.org/officeDocument/2006/relationships" xmlns:w="http://schemas.openxmlformats.org/wordprocessingml/2006/main" xmlns:w14="http://schemas.microsoft.com/office/word/2010/wordml" xmlns:w15="http://schemas.microsoft.com/office/word/2012/wordml" xmlns:w16cex="http://schemas.microsoft.com/office/word/2018/wordml/cex" xmlns:w16cid="http://schemas.microsoft.com/office/word/2016/wordml/cid" xmlns:w16="http://schemas.microsoft.com/office/word/2018/wordml" xmlns:w16se="http://schemas.microsoft.com/office/word/2015/wordml/symex" mc:Ignorable="w14 w15 w16se w16cid w16 w16cex">
   <w:docDefaults>
     <w:rPrDefault>
       <w:rPr>
@@ -3954,7 +3999,7 @@
 </file>
 
 <file path=customXml/itemProps1.xml><?xml version="1.0" encoding="utf-8"?>
-<ds:datastoreItem xmlns:ds="http://schemas.openxmlformats.org/officeDocument/2006/customXml" ds:itemID="{8B4ED7EF-9070-4C24-8C59-51D313B22FEF}">
+<ds:datastoreItem xmlns:ds="http://schemas.openxmlformats.org/officeDocument/2006/customXml" ds:itemID="{D8694216-3958-4973-83CB-92C09BBF3DED}">
   <ds:schemaRefs>
     <ds:schemaRef ds:uri="http://schemas.openxmlformats.org/officeDocument/2006/bibliography"/>
   </ds:schemaRefs>

</xml_diff>